<commit_message>
SZTGUI - 5. Gang-of-Four tervezési minták 1
</commit_message>
<xml_diff>
--- a/SZTGUI/5. Gang-of-Four tervezési minták 1.docx
+++ b/SZTGUI/5. Gang-of-Four tervezési minták 1.docx
@@ -1,40 +1,1350 @@
 
 <file path=word/document.xml><?xml version="1.0" encoding="utf-8"?>
-<w:document xmlns:wpc="http://schemas.microsoft.com/office/word/2010/wordprocessingCanvas" xmlns:cx="http://schemas.microsoft.com/office/drawing/2014/chartex" xmlns:cx1="http://schemas.microsoft.com/office/drawing/2015/9/8/chartex" xmlns:cx2="http://schemas.microsoft.com/office/drawing/2015/10/21/chartex" xmlns:cx3="http://schemas.microsoft.com/office/drawing/2016/5/9/chartex" xmlns:cx4="http://schemas.microsoft.com/office/drawing/2016/5/10/chartex" xmlns:cx5="http://schemas.microsoft.com/office/drawing/2016/5/11/chartex" xmlns:cx6="http://schemas.microsoft.com/office/drawing/2016/5/12/chartex" xmlns:cx7="http://schemas.microsoft.com/office/drawing/2016/5/13/chartex" xmlns:cx8="http://schemas.microsoft.com/office/drawing/2016/5/14/chartex" xmlns:mc="http://schemas.openxmlformats.org/markup-compatibility/2006" xmlns:aink="http://schemas.microsoft.com/office/drawing/2016/ink" xmlns:am3d="http://schemas.microsoft.com/office/drawing/2017/model3d" xmlns:o="urn:schemas-microsoft-com:office:office" xmlns:oel="http://schemas.microsoft.com/office/2019/extlst" xmlns:r="http://schemas.openxmlformats.org/officeDocument/2006/relationships" xmlns:m="http://schemas.openxmlformats.org/officeDocument/2006/math" xmlns:v="urn:schemas-microsoft-com:vml" xmlns:wp14="http://schemas.microsoft.com/office/word/2010/wordprocessingDrawing" xmlns:wp="http://schemas.openxmlformats.org/drawingml/2006/wordprocessingDrawing" xmlns:w10="urn:schemas-microsoft-com:office:word" xmlns:w="http://schemas.openxmlformats.org/wordprocessingml/2006/main" xmlns:w14="http://schemas.microsoft.com/office/word/2010/wordml" xmlns:w15="http://schemas.microsoft.com/office/word/2012/wordml" xmlns:w16cex="http://schemas.microsoft.com/office/word/2018/wordml/cex" xmlns:w16cid="http://schemas.microsoft.com/office/word/2016/wordml/cid" xmlns:w16="http://schemas.microsoft.com/office/word/2018/wordml" xmlns:w16sdtdh="http://schemas.microsoft.com/office/word/2020/wordml/sdtdatahash" xmlns:w16se="http://schemas.microsoft.com/office/word/2015/wordml/symex" xmlns:wpg="http://schemas.microsoft.com/office/word/2010/wordprocessingGroup" xmlns:wpi="http://schemas.microsoft.com/office/word/2010/wordprocessingInk" xmlns:wne="http://schemas.microsoft.com/office/word/2006/wordml" xmlns:wps="http://schemas.microsoft.com/office/word/2010/wordprocessingShape" mc:Ignorable="w14 w15 w16se w16cid w16 w16cex w16sdtdh wp14">
+<w:document xmlns:wpc="http://schemas.microsoft.com/office/word/2010/wordprocessingCanvas" xmlns:cx="http://schemas.microsoft.com/office/drawing/2014/chartex" xmlns:cx1="http://schemas.microsoft.com/office/drawing/2015/9/8/chartex" xmlns:cx2="http://schemas.microsoft.com/office/drawing/2015/10/21/chartex" xmlns:cx3="http://schemas.microsoft.com/office/drawing/2016/5/9/chartex" xmlns:cx4="http://schemas.microsoft.com/office/drawing/2016/5/10/chartex" xmlns:cx5="http://schemas.microsoft.com/office/drawing/2016/5/11/chartex" xmlns:cx6="http://schemas.microsoft.com/office/drawing/2016/5/12/chartex" xmlns:cx7="http://schemas.microsoft.com/office/drawing/2016/5/13/chartex" xmlns:cx8="http://schemas.microsoft.com/office/drawing/2016/5/14/chartex" xmlns:mc="http://schemas.openxmlformats.org/markup-compatibility/2006" xmlns:aink="http://schemas.microsoft.com/office/drawing/2016/ink" xmlns:am3d="http://schemas.microsoft.com/office/drawing/2017/model3d" xmlns:o="urn:schemas-microsoft-com:office:office" xmlns:oel="http://schemas.microsoft.com/office/2019/extlst" xmlns:r="http://schemas.openxmlformats.org/officeDocument/2006/relationships" xmlns:m="http://schemas.openxmlformats.org/officeDocument/2006/math" xmlns:v="urn:schemas-microsoft-com:vml" xmlns:wp14="http://schemas.microsoft.com/office/word/2010/wordprocessingDrawing" xmlns:wp="http://schemas.openxmlformats.org/drawingml/2006/wordprocessingDrawing" xmlns:w10="urn:schemas-microsoft-com:office:word" xmlns:w="http://schemas.openxmlformats.org/wordprocessingml/2006/main" xmlns:w14="http://schemas.microsoft.com/office/word/2010/wordml" xmlns:w15="http://schemas.microsoft.com/office/word/2012/wordml" xmlns:w16cex="http://schemas.microsoft.com/office/word/2018/wordml/cex" xmlns:w16cid="http://schemas.microsoft.com/office/word/2016/wordml/cid" xmlns:w16="http://schemas.microsoft.com/office/word/2018/wordml" xmlns:w16du="http://schemas.microsoft.com/office/word/2023/wordml/word16du" xmlns:w16sdtdh="http://schemas.microsoft.com/office/word/2020/wordml/sdtdatahash" xmlns:w16se="http://schemas.microsoft.com/office/word/2015/wordml/symex" xmlns:wpg="http://schemas.microsoft.com/office/word/2010/wordprocessingGroup" xmlns:wpi="http://schemas.microsoft.com/office/word/2010/wordprocessingInk" xmlns:wne="http://schemas.microsoft.com/office/word/2006/wordml" xmlns:wps="http://schemas.microsoft.com/office/word/2010/wordprocessingShape" mc:Ignorable="w14 w15 w16se w16cid w16 w16cex w16sdtdh wp14">
   <w:body>
     <w:p>
       <w:pPr>
-        <w:pStyle w:val="Listaszerbekezds"/>
-        <w:numPr>
-          <w:ilvl w:val="0"/>
-          <w:numId w:val="1"/>
-        </w:numPr>
-        <w:jc w:val="both"/>
-        <w:rPr>
-          <w:bCs/>
-        </w:rPr>
+        <w:pStyle w:val="Cm"/>
+      </w:pPr>
+      <w:r>
+        <w:t>Gang-of-Four tervezési minták 1</w:t>
+      </w:r>
+    </w:p>
+    <w:p>
+      <w:pPr>
+        <w:pStyle w:val="Cmsor1"/>
+      </w:pPr>
+      <w:r>
+        <w:t>OO relációk</w:t>
+      </w:r>
+    </w:p>
+    <w:p>
+      <w:pPr>
+        <w:pStyle w:val="Cmsor2"/>
+      </w:pPr>
+      <w:r>
+        <w:t>Dependency</w:t>
+      </w:r>
+      <w:r>
+        <w:t xml:space="preserve"> - Függőség</w:t>
+      </w:r>
+    </w:p>
+    <w:p>
+      <w:pPr>
+        <w:pStyle w:val="Listaszerbekezds"/>
+        <w:numPr>
+          <w:ilvl w:val="0"/>
+          <w:numId w:val="2"/>
+        </w:numPr>
+      </w:pPr>
+      <w:r>
+        <w:t>Két elem között akkor áll fenn, ha az egyik (a független) elem változása hatással van a másik (a függő) elemre.</w:t>
+      </w:r>
+    </w:p>
+    <w:p>
+      <w:pPr>
+        <w:pStyle w:val="Listaszerbekezds"/>
+        <w:numPr>
+          <w:ilvl w:val="0"/>
+          <w:numId w:val="2"/>
+        </w:numPr>
+      </w:pPr>
+      <w:r>
+        <w:t>Kölcsönös függőség akkor van, ha mindegyik elem hat a másikra.</w:t>
+      </w:r>
+    </w:p>
+    <w:p>
+      <w:pPr>
+        <w:jc w:val="center"/>
+      </w:pPr>
+      <w:r>
+        <w:drawing>
+          <wp:inline distT="0" distB="0" distL="0" distR="0" wp14:anchorId="59FD2A25" wp14:editId="4E965C87">
+            <wp:extent cx="5010150" cy="545493"/>
+            <wp:effectExtent l="0" t="0" r="0" b="0"/>
+            <wp:docPr id="81843406" name="Kép 1"/>
+            <wp:cNvGraphicFramePr>
+              <a:graphicFrameLocks xmlns:a="http://schemas.openxmlformats.org/drawingml/2006/main" noChangeAspect="1"/>
+            </wp:cNvGraphicFramePr>
+            <a:graphic xmlns:a="http://schemas.openxmlformats.org/drawingml/2006/main">
+              <a:graphicData uri="http://schemas.openxmlformats.org/drawingml/2006/picture">
+                <pic:pic xmlns:pic="http://schemas.openxmlformats.org/drawingml/2006/picture">
+                  <pic:nvPicPr>
+                    <pic:cNvPr id="81843406" name=""/>
+                    <pic:cNvPicPr/>
+                  </pic:nvPicPr>
+                  <pic:blipFill>
+                    <a:blip r:embed="rId5"/>
+                    <a:stretch>
+                      <a:fillRect/>
+                    </a:stretch>
+                  </pic:blipFill>
+                  <pic:spPr>
+                    <a:xfrm>
+                      <a:off x="0" y="0"/>
+                      <a:ext cx="5064434" cy="551403"/>
+                    </a:xfrm>
+                    <a:prstGeom prst="rect">
+                      <a:avLst/>
+                    </a:prstGeom>
+                  </pic:spPr>
+                </pic:pic>
+              </a:graphicData>
+            </a:graphic>
+          </wp:inline>
+        </w:drawing>
+      </w:r>
+    </w:p>
+    <w:p>
+      <w:pPr>
+        <w:pStyle w:val="Cmsor2"/>
+      </w:pPr>
+      <w:r>
+        <w:t>Asszociáció</w:t>
+      </w:r>
+    </w:p>
+    <w:p>
+      <w:pPr>
+        <w:pStyle w:val="Listaszerbekezds"/>
+        <w:numPr>
+          <w:ilvl w:val="0"/>
+          <w:numId w:val="2"/>
+        </w:numPr>
+      </w:pPr>
+      <w:r>
+        <w:t>Osztályok közötti tetszőleges viszony.</w:t>
+      </w:r>
+    </w:p>
+    <w:p>
+      <w:pPr>
+        <w:pStyle w:val="Listaszerbekezds"/>
+        <w:numPr>
+          <w:ilvl w:val="0"/>
+          <w:numId w:val="2"/>
+        </w:numPr>
+      </w:pPr>
+      <w:r>
+        <w:t>Asszociációs kapcsolat áll fenn két osztály között, ha az egyiknek a saját helyes működéséhez ismernie kell a másikat.</w:t>
+      </w:r>
+    </w:p>
+    <w:p>
+      <w:pPr>
+        <w:pStyle w:val="Listaszerbekezds"/>
+        <w:numPr>
+          <w:ilvl w:val="1"/>
+          <w:numId w:val="2"/>
+        </w:numPr>
+      </w:pPr>
+      <w:r>
+        <w:t>Az egyik használja a másikat.</w:t>
+      </w:r>
+    </w:p>
+    <w:p>
+      <w:pPr>
+        <w:pStyle w:val="Listaszerbekezds"/>
+        <w:numPr>
+          <w:ilvl w:val="1"/>
+          <w:numId w:val="2"/>
+        </w:numPr>
+      </w:pPr>
+      <w:r>
+        <w:t>Az egyik tartalmazza a másikat.</w:t>
+      </w:r>
+    </w:p>
+    <w:p>
+      <w:pPr>
+        <w:jc w:val="center"/>
+      </w:pPr>
+      <w:r>
+        <w:drawing>
+          <wp:inline distT="0" distB="0" distL="0" distR="0" wp14:anchorId="6B34441D" wp14:editId="589A326C">
+            <wp:extent cx="5210175" cy="540186"/>
+            <wp:effectExtent l="0" t="0" r="0" b="0"/>
+            <wp:docPr id="1429104515" name="Kép 1"/>
+            <wp:cNvGraphicFramePr>
+              <a:graphicFrameLocks xmlns:a="http://schemas.openxmlformats.org/drawingml/2006/main" noChangeAspect="1"/>
+            </wp:cNvGraphicFramePr>
+            <a:graphic xmlns:a="http://schemas.openxmlformats.org/drawingml/2006/main">
+              <a:graphicData uri="http://schemas.openxmlformats.org/drawingml/2006/picture">
+                <pic:pic xmlns:pic="http://schemas.openxmlformats.org/drawingml/2006/picture">
+                  <pic:nvPicPr>
+                    <pic:cNvPr id="1429104515" name=""/>
+                    <pic:cNvPicPr/>
+                  </pic:nvPicPr>
+                  <pic:blipFill>
+                    <a:blip r:embed="rId6"/>
+                    <a:stretch>
+                      <a:fillRect/>
+                    </a:stretch>
+                  </pic:blipFill>
+                  <pic:spPr>
+                    <a:xfrm>
+                      <a:off x="0" y="0"/>
+                      <a:ext cx="5260834" cy="545438"/>
+                    </a:xfrm>
+                    <a:prstGeom prst="rect">
+                      <a:avLst/>
+                    </a:prstGeom>
+                  </pic:spPr>
+                </pic:pic>
+              </a:graphicData>
+            </a:graphic>
+          </wp:inline>
+        </w:drawing>
+      </w:r>
+    </w:p>
+    <w:p>
+      <w:pPr>
+        <w:pStyle w:val="Cmsor2"/>
+      </w:pPr>
+      <w:r>
+        <w:t>Aggregáció</w:t>
+      </w:r>
+    </w:p>
+    <w:p>
+      <w:pPr>
+        <w:pStyle w:val="Listaszerbekezds"/>
+        <w:numPr>
+          <w:ilvl w:val="0"/>
+          <w:numId w:val="2"/>
+        </w:numPr>
+      </w:pPr>
+      <w:r>
+        <w:t>Az asszociáció speciális esete, tartalmazási kapcsolat.</w:t>
+      </w:r>
+    </w:p>
+    <w:p>
+      <w:pPr>
+        <w:pStyle w:val="Listaszerbekezds"/>
+        <w:numPr>
+          <w:ilvl w:val="0"/>
+          <w:numId w:val="2"/>
+        </w:numPr>
+      </w:pPr>
+      <w:r>
+        <w:t>A tartalmazó osztály példányai magukba foglalják a tartalmazott osztály egy vagy több példányát, ez a rész-egész kapcsolat.</w:t>
+      </w:r>
+    </w:p>
+    <w:p>
+      <w:pPr>
+        <w:pStyle w:val="Listaszerbekezds"/>
+        <w:numPr>
+          <w:ilvl w:val="0"/>
+          <w:numId w:val="2"/>
+        </w:numPr>
+      </w:pPr>
+      <w:r>
+        <w:t>A tartalmazó és a tartalmazott osztály egymástól függetlenül létezhetnek.</w:t>
+      </w:r>
+    </w:p>
+    <w:p>
+      <w:pPr>
+        <w:pStyle w:val="Listaszerbekezds"/>
+        <w:numPr>
+          <w:ilvl w:val="0"/>
+          <w:numId w:val="2"/>
+        </w:numPr>
+      </w:pPr>
+      <w:r>
+        <w:t xml:space="preserve">A tartalmazás lehet, erős illetve </w:t>
+      </w:r>
+      <w:r>
+        <w:t>gyenge.</w:t>
+      </w:r>
+    </w:p>
+    <w:p>
+      <w:pPr>
+        <w:pStyle w:val="Listaszerbekezds"/>
+        <w:numPr>
+          <w:ilvl w:val="0"/>
+          <w:numId w:val="2"/>
+        </w:numPr>
       </w:pPr>
       <w:r>
         <w:rPr>
           <w:b/>
           <w:bCs/>
         </w:rPr>
-        <w:t>Gang-of-Four tervezési minták 1:</w:t>
-      </w:r>
+        <w:t xml:space="preserve">Erős aggregáció: </w:t>
+      </w:r>
+      <w:r>
+        <w:t>A részek élettartalma szigorúan megegyezik az egészével, ez a kompocízió.</w:t>
+      </w:r>
+    </w:p>
+    <w:p>
+      <w:pPr>
+        <w:pStyle w:val="Listaszerbekezds"/>
+        <w:numPr>
+          <w:ilvl w:val="0"/>
+          <w:numId w:val="2"/>
+        </w:numPr>
+      </w:pPr>
       <w:r>
         <w:rPr>
+          <w:b/>
           <w:bCs/>
         </w:rPr>
-        <w:t xml:space="preserve"> OO relációk, újrahasznosítható kód fogalma, kompozíció és öröklés összehasonlítása, SOLID elvek</w:t>
+        <w:t xml:space="preserve">Gyenge aggregáció: </w:t>
+      </w:r>
+      <w:r>
+        <w:t>Egyszerű/általános aggregáció</w:t>
+      </w:r>
+      <w:r>
+        <w:t>.</w:t>
+      </w:r>
+    </w:p>
+    <w:p>
+      <w:pPr>
+        <w:jc w:val="center"/>
+      </w:pPr>
+      <w:r>
+        <w:drawing>
+          <wp:inline distT="0" distB="0" distL="0" distR="0" wp14:anchorId="63F6E556" wp14:editId="0A619980">
+            <wp:extent cx="5540518" cy="606425"/>
+            <wp:effectExtent l="0" t="0" r="0" b="0"/>
+            <wp:docPr id="543851503" name="Kép 1"/>
+            <wp:cNvGraphicFramePr>
+              <a:graphicFrameLocks xmlns:a="http://schemas.openxmlformats.org/drawingml/2006/main" noChangeAspect="1"/>
+            </wp:cNvGraphicFramePr>
+            <a:graphic xmlns:a="http://schemas.openxmlformats.org/drawingml/2006/main">
+              <a:graphicData uri="http://schemas.openxmlformats.org/drawingml/2006/picture">
+                <pic:pic xmlns:pic="http://schemas.openxmlformats.org/drawingml/2006/picture">
+                  <pic:nvPicPr>
+                    <pic:cNvPr id="543851503" name=""/>
+                    <pic:cNvPicPr/>
+                  </pic:nvPicPr>
+                  <pic:blipFill>
+                    <a:blip r:embed="rId7"/>
+                    <a:stretch>
+                      <a:fillRect/>
+                    </a:stretch>
+                  </pic:blipFill>
+                  <pic:spPr>
+                    <a:xfrm>
+                      <a:off x="0" y="0"/>
+                      <a:ext cx="5564022" cy="608998"/>
+                    </a:xfrm>
+                    <a:prstGeom prst="rect">
+                      <a:avLst/>
+                    </a:prstGeom>
+                  </pic:spPr>
+                </pic:pic>
+              </a:graphicData>
+            </a:graphic>
+          </wp:inline>
+        </w:drawing>
+      </w:r>
+    </w:p>
+    <w:p>
+      <w:pPr>
+        <w:pStyle w:val="Cmsor2"/>
+      </w:pPr>
+      <w:r>
+        <w:t>Kompozíció</w:t>
+      </w:r>
+    </w:p>
+    <w:p>
+      <w:pPr>
+        <w:pStyle w:val="Listaszerbekezds"/>
+        <w:numPr>
+          <w:ilvl w:val="0"/>
+          <w:numId w:val="2"/>
+        </w:numPr>
+      </w:pPr>
+      <w:r>
+        <w:t xml:space="preserve">Másnéven </w:t>
       </w:r>
       <w:r>
         <w:rPr>
+          <w:b/>
           <w:bCs/>
         </w:rPr>
+        <w:t>erős aggregáció</w:t>
+      </w:r>
+      <w:r>
+        <w:t>, tehát szigorú tartalmazási kapcsolat.</w:t>
+      </w:r>
+    </w:p>
+    <w:p>
+      <w:pPr>
+        <w:pStyle w:val="Listaszerbekezds"/>
+        <w:numPr>
+          <w:ilvl w:val="0"/>
+          <w:numId w:val="2"/>
+        </w:numPr>
+      </w:pPr>
+      <w:r>
+        <w:t>Egy rész objektum csak egy egészhez tartozhat.</w:t>
+      </w:r>
+    </w:p>
+    <w:p>
+      <w:pPr>
+        <w:pStyle w:val="Listaszerbekezds"/>
+        <w:numPr>
+          <w:ilvl w:val="0"/>
+          <w:numId w:val="2"/>
+        </w:numPr>
+      </w:pPr>
+      <w:r>
+        <w:rPr>
+          <w:b/>
+          <w:bCs/>
+        </w:rPr>
+        <w:t>A tartalmazó és a tartalmazott életciklusa közös</w:t>
+      </w:r>
+      <w:r>
+        <w:t>: Például van egy User objektum, aminek van egy Address tulajdonsága.</w:t>
+      </w:r>
+      <w:r>
+        <w:t xml:space="preserve"> Ha a User objektum megszűnik, akkor megszűnik az Address is, de nem létezhet User objektum Address nélkül. Ezért közös az életciklusuk.</w:t>
+      </w:r>
+    </w:p>
+    <w:p>
+      <w:pPr>
+        <w:jc w:val="center"/>
+      </w:pPr>
+      <w:r>
+        <w:drawing>
+          <wp:inline distT="0" distB="0" distL="0" distR="0" wp14:anchorId="46C19134" wp14:editId="2BCC8E23">
+            <wp:extent cx="5365753" cy="619125"/>
+            <wp:effectExtent l="0" t="0" r="0" b="0"/>
+            <wp:docPr id="846835899" name="Kép 1"/>
+            <wp:cNvGraphicFramePr>
+              <a:graphicFrameLocks xmlns:a="http://schemas.openxmlformats.org/drawingml/2006/main" noChangeAspect="1"/>
+            </wp:cNvGraphicFramePr>
+            <a:graphic xmlns:a="http://schemas.openxmlformats.org/drawingml/2006/main">
+              <a:graphicData uri="http://schemas.openxmlformats.org/drawingml/2006/picture">
+                <pic:pic xmlns:pic="http://schemas.openxmlformats.org/drawingml/2006/picture">
+                  <pic:nvPicPr>
+                    <pic:cNvPr id="846835899" name=""/>
+                    <pic:cNvPicPr/>
+                  </pic:nvPicPr>
+                  <pic:blipFill>
+                    <a:blip r:embed="rId8"/>
+                    <a:stretch>
+                      <a:fillRect/>
+                    </a:stretch>
+                  </pic:blipFill>
+                  <pic:spPr>
+                    <a:xfrm>
+                      <a:off x="0" y="0"/>
+                      <a:ext cx="5407977" cy="623997"/>
+                    </a:xfrm>
+                    <a:prstGeom prst="rect">
+                      <a:avLst/>
+                    </a:prstGeom>
+                  </pic:spPr>
+                </pic:pic>
+              </a:graphicData>
+            </a:graphic>
+          </wp:inline>
+        </w:drawing>
+      </w:r>
+    </w:p>
+    <w:p>
+      <w:pPr>
+        <w:pStyle w:val="Cmsor1"/>
+      </w:pPr>
+      <w:r>
+        <w:lastRenderedPageBreak/>
+        <w:t>Ú</w:t>
+      </w:r>
+      <w:r>
+        <w:t>jrahasznosítható kód fogalma</w:t>
+      </w:r>
+    </w:p>
+    <w:p>
+      <w:pPr>
+        <w:pStyle w:val="Listaszerbekezds"/>
+        <w:numPr>
+          <w:ilvl w:val="0"/>
+          <w:numId w:val="2"/>
+        </w:numPr>
+      </w:pPr>
+      <w:r>
+        <w:t>Időt spórolhatunk vele, mert kiküszöböli a már tökéletesen működő és használható kódrészletek újraírásának szükségességét.</w:t>
+      </w:r>
+    </w:p>
+    <w:p>
+      <w:pPr>
+        <w:pStyle w:val="Listaszerbekezds"/>
+        <w:numPr>
+          <w:ilvl w:val="0"/>
+          <w:numId w:val="2"/>
+        </w:numPr>
+      </w:pPr>
+      <w:r>
+        <w:t>A hasonló funkciók kódját gyakran több projektben is fel lehet használni, hogy felgyorsítsuk a fejlesztés menetét.</w:t>
+      </w:r>
+    </w:p>
+    <w:p>
+      <w:pPr>
+        <w:pStyle w:val="Listaszerbekezds"/>
+        <w:numPr>
+          <w:ilvl w:val="0"/>
+          <w:numId w:val="2"/>
+        </w:numPr>
+      </w:pPr>
+      <w:r>
+        <w:t>Kockázatok csökkentése azáltal, hogy egy már kipróbált, tesztelt kódot használtunk fel.</w:t>
+      </w:r>
+    </w:p>
+    <w:p>
+      <w:pPr>
+        <w:pStyle w:val="Listaszerbekezds"/>
+        <w:numPr>
+          <w:ilvl w:val="1"/>
+          <w:numId w:val="2"/>
+        </w:numPr>
+      </w:pPr>
+      <w:r>
+        <w:t>Ez garantálhatja a jó felhasználói élményt, így zökkenőmentesen is működhet.</w:t>
+      </w:r>
+    </w:p>
+    <w:p>
+      <w:pPr>
+        <w:pStyle w:val="Listaszerbekezds"/>
+        <w:numPr>
+          <w:ilvl w:val="0"/>
+          <w:numId w:val="2"/>
+        </w:numPr>
+      </w:pPr>
+      <w:r>
+        <w:t>Megakadályozza a kód rohamos növekedését, ami lassú, erőforrás igényes is lehet.</w:t>
+      </w:r>
+    </w:p>
+    <w:p>
+      <w:pPr>
+        <w:pStyle w:val="Listaszerbekezds"/>
+        <w:numPr>
+          <w:ilvl w:val="1"/>
+          <w:numId w:val="2"/>
+        </w:numPr>
+      </w:pPr>
+      <w:r>
+        <w:t>Törölni kell a már nem használt kódrészleteket.</w:t>
+      </w:r>
+    </w:p>
+    <w:p>
+      <w:pPr>
+        <w:pStyle w:val="Listaszerbekezds"/>
+        <w:numPr>
+          <w:ilvl w:val="0"/>
+          <w:numId w:val="2"/>
+        </w:numPr>
+      </w:pPr>
+      <w:r>
+        <w:rPr>
+          <w:b/>
+          <w:bCs/>
+        </w:rPr>
+        <w:t>Nehézségek:</w:t>
+      </w:r>
+    </w:p>
+    <w:p>
+      <w:pPr>
+        <w:pStyle w:val="Listaszerbekezds"/>
+        <w:numPr>
+          <w:ilvl w:val="1"/>
+          <w:numId w:val="2"/>
+        </w:numPr>
+      </w:pPr>
+      <w:r>
+        <w:t>Kommunikáció a projekt növekedése miatt</w:t>
+      </w:r>
+      <w:r>
         <w:t>.</w:t>
       </w:r>
     </w:p>
+    <w:p>
+      <w:pPr>
+        <w:pStyle w:val="Listaszerbekezds"/>
+        <w:numPr>
+          <w:ilvl w:val="1"/>
+          <w:numId w:val="2"/>
+        </w:numPr>
+      </w:pPr>
+      <w:r>
+        <w:t>Dokumentáció készítése, hogy</w:t>
+      </w:r>
+      <w:r>
+        <w:t xml:space="preserve"> például</w:t>
+      </w:r>
+      <w:r>
+        <w:t xml:space="preserve"> az adott kódrészletet hol lehet felhasználni újra.</w:t>
+      </w:r>
+    </w:p>
+    <w:p>
+      <w:pPr>
+        <w:jc w:val="center"/>
+      </w:pPr>
+      <w:r>
+        <w:drawing>
+          <wp:inline distT="0" distB="0" distL="0" distR="0" wp14:anchorId="53D77F03" wp14:editId="704847A3">
+            <wp:extent cx="1276350" cy="3158965"/>
+            <wp:effectExtent l="0" t="0" r="0" b="0"/>
+            <wp:docPr id="1265685029" name="Kép 1" descr="A képen diagram látható&#10;&#10;Automatikusan generált leírás"/>
+            <wp:cNvGraphicFramePr>
+              <a:graphicFrameLocks xmlns:a="http://schemas.openxmlformats.org/drawingml/2006/main" noChangeAspect="1"/>
+            </wp:cNvGraphicFramePr>
+            <a:graphic xmlns:a="http://schemas.openxmlformats.org/drawingml/2006/main">
+              <a:graphicData uri="http://schemas.openxmlformats.org/drawingml/2006/picture">
+                <pic:pic xmlns:pic="http://schemas.openxmlformats.org/drawingml/2006/picture">
+                  <pic:nvPicPr>
+                    <pic:cNvPr id="1265685029" name="Kép 1" descr="A képen diagram látható&#10;&#10;Automatikusan generált leírás"/>
+                    <pic:cNvPicPr/>
+                  </pic:nvPicPr>
+                  <pic:blipFill>
+                    <a:blip r:embed="rId9"/>
+                    <a:stretch>
+                      <a:fillRect/>
+                    </a:stretch>
+                  </pic:blipFill>
+                  <pic:spPr>
+                    <a:xfrm>
+                      <a:off x="0" y="0"/>
+                      <a:ext cx="1277486" cy="3161776"/>
+                    </a:xfrm>
+                    <a:prstGeom prst="rect">
+                      <a:avLst/>
+                    </a:prstGeom>
+                  </pic:spPr>
+                </pic:pic>
+              </a:graphicData>
+            </a:graphic>
+          </wp:inline>
+        </w:drawing>
+      </w:r>
+    </w:p>
+    <w:p>
+      <w:pPr>
+        <w:pStyle w:val="Cmsor1"/>
+      </w:pPr>
+      <w:r>
+        <w:t>K</w:t>
+      </w:r>
+      <w:r>
+        <w:t>ompozíció és öröklés összehasonlítása</w:t>
+      </w:r>
+    </w:p>
+    <w:tbl>
+      <w:tblPr>
+        <w:tblStyle w:val="Rcsostblzat"/>
+        <w:tblW w:w="0" w:type="auto"/>
+        <w:tblLook w:val="04A0" w:firstRow="1" w:lastRow="0" w:firstColumn="1" w:lastColumn="0" w:noHBand="0" w:noVBand="1"/>
+      </w:tblPr>
+      <w:tblGrid>
+        <w:gridCol w:w="1384"/>
+        <w:gridCol w:w="4577"/>
+        <w:gridCol w:w="3327"/>
+      </w:tblGrid>
+      <w:tr>
+        <w:tc>
+          <w:tcPr>
+            <w:tcW w:w="1384" w:type="dxa"/>
+          </w:tcPr>
+          <w:p>
+            <w:pPr>
+              <w:rPr>
+                <w:b/>
+                <w:bCs/>
+              </w:rPr>
+            </w:pPr>
+          </w:p>
+        </w:tc>
+        <w:tc>
+          <w:tcPr>
+            <w:tcW w:w="4577" w:type="dxa"/>
+          </w:tcPr>
+          <w:p>
+            <w:pPr>
+              <w:rPr>
+                <w:b/>
+                <w:bCs/>
+              </w:rPr>
+            </w:pPr>
+            <w:r>
+              <w:rPr>
+                <w:b/>
+                <w:bCs/>
+              </w:rPr>
+              <w:t>Öröklés</w:t>
+            </w:r>
+          </w:p>
+        </w:tc>
+        <w:tc>
+          <w:tcPr>
+            <w:tcW w:w="3327" w:type="dxa"/>
+          </w:tcPr>
+          <w:p>
+            <w:pPr>
+              <w:rPr>
+                <w:b/>
+                <w:bCs/>
+              </w:rPr>
+            </w:pPr>
+            <w:r>
+              <w:rPr>
+                <w:b/>
+                <w:bCs/>
+              </w:rPr>
+              <w:t>Kompozíció</w:t>
+            </w:r>
+          </w:p>
+        </w:tc>
+      </w:tr>
+      <w:tr>
+        <w:tc>
+          <w:tcPr>
+            <w:tcW w:w="1384" w:type="dxa"/>
+          </w:tcPr>
+          <w:p>
+            <w:pPr>
+              <w:rPr>
+                <w:b/>
+                <w:bCs/>
+              </w:rPr>
+            </w:pPr>
+            <w:r>
+              <w:rPr>
+                <w:b/>
+                <w:bCs/>
+              </w:rPr>
+              <w:t>Kapcsolat</w:t>
+            </w:r>
+          </w:p>
+        </w:tc>
+        <w:tc>
+          <w:tcPr>
+            <w:tcW w:w="4577" w:type="dxa"/>
+          </w:tcPr>
+          <w:p>
+            <w:r>
+              <w:t>Az autó egy jármű. (x egy y)</w:t>
+            </w:r>
+          </w:p>
+          <w:p/>
+        </w:tc>
+        <w:tc>
+          <w:tcPr>
+            <w:tcW w:w="3327" w:type="dxa"/>
+          </w:tcPr>
+          <w:p>
+            <w:r>
+              <w:t>Az autónak van kormánykereke. (x-nek van y-ja)</w:t>
+            </w:r>
+          </w:p>
+        </w:tc>
+      </w:tr>
+      <w:tr>
+        <w:tc>
+          <w:tcPr>
+            <w:tcW w:w="1384" w:type="dxa"/>
+          </w:tcPr>
+          <w:p>
+            <w:pPr>
+              <w:rPr>
+                <w:b/>
+                <w:bCs/>
+              </w:rPr>
+            </w:pPr>
+            <w:r>
+              <w:rPr>
+                <w:b/>
+                <w:bCs/>
+              </w:rPr>
+              <w:t>Cél</w:t>
+            </w:r>
+          </w:p>
+        </w:tc>
+        <w:tc>
+          <w:tcPr>
+            <w:tcW w:w="4577" w:type="dxa"/>
+          </w:tcPr>
+          <w:p>
+            <w:r>
+              <w:t>Az öröklésnek a célja, hogy megtervezzük, hogy az adott osztály mi az</w:t>
+            </w:r>
+          </w:p>
+        </w:tc>
+        <w:tc>
+          <w:tcPr>
+            <w:tcW w:w="3327" w:type="dxa"/>
+          </w:tcPr>
+          <w:p>
+            <w:r>
+              <w:t>A kompozíciónak a célja, hogy az adott osztály mit csináljon.</w:t>
+            </w:r>
+          </w:p>
+        </w:tc>
+      </w:tr>
+      <w:tr>
+        <w:tc>
+          <w:tcPr>
+            <w:tcW w:w="1384" w:type="dxa"/>
+            <w:vMerge w:val="restart"/>
+          </w:tcPr>
+          <w:p>
+            <w:pPr>
+              <w:rPr>
+                <w:b/>
+                <w:bCs/>
+              </w:rPr>
+            </w:pPr>
+            <w:r>
+              <w:rPr>
+                <w:b/>
+                <w:bCs/>
+              </w:rPr>
+              <w:t>Egyéb</w:t>
+            </w:r>
+          </w:p>
+        </w:tc>
+        <w:tc>
+          <w:tcPr>
+            <w:tcW w:w="4577" w:type="dxa"/>
+          </w:tcPr>
+          <w:p>
+            <w:r>
+              <w:t>Sokkal szorosabb a kapcsolat az objektumok között</w:t>
+            </w:r>
+          </w:p>
+        </w:tc>
+        <w:tc>
+          <w:tcPr>
+            <w:tcW w:w="3327" w:type="dxa"/>
+          </w:tcPr>
+          <w:p>
+            <w:r>
+              <w:t>Sokkal lazább a kapcsolata</w:t>
+            </w:r>
+          </w:p>
+        </w:tc>
+      </w:tr>
+      <w:tr>
+        <w:tc>
+          <w:tcPr>
+            <w:tcW w:w="1384" w:type="dxa"/>
+            <w:vMerge/>
+          </w:tcPr>
+          <w:p>
+            <w:pPr>
+              <w:rPr>
+                <w:b/>
+                <w:bCs/>
+              </w:rPr>
+            </w:pPr>
+          </w:p>
+        </w:tc>
+        <w:tc>
+          <w:tcPr>
+            <w:tcW w:w="4577" w:type="dxa"/>
+          </w:tcPr>
+          <w:p>
+            <w:r>
+              <w:t>Az ősosztály módosítása kihatással lehet a leszármazottakra.</w:t>
+            </w:r>
+          </w:p>
+        </w:tc>
+        <w:tc>
+          <w:tcPr>
+            <w:tcW w:w="3327" w:type="dxa"/>
+          </w:tcPr>
+          <w:p>
+            <w:r>
+              <w:t>Rugalmasabb, mert futásidőben tudunk módosítani.</w:t>
+            </w:r>
+          </w:p>
+        </w:tc>
+      </w:tr>
+    </w:tbl>
     <w:p/>
+    <w:p>
+      <w:pPr>
+        <w:rPr>
+          <w:rFonts w:asciiTheme="majorHAnsi" w:eastAsiaTheme="majorEastAsia" w:hAnsiTheme="majorHAnsi" w:cstheme="majorBidi"/>
+          <w:color w:val="2F5496" w:themeColor="accent1" w:themeShade="BF"/>
+          <w:sz w:val="32"/>
+          <w:szCs w:val="32"/>
+        </w:rPr>
+      </w:pPr>
+      <w:r>
+        <w:br w:type="page"/>
+      </w:r>
+    </w:p>
+    <w:p>
+      <w:pPr>
+        <w:pStyle w:val="Cmsor1"/>
+      </w:pPr>
+      <w:r>
+        <w:lastRenderedPageBreak/>
+        <w:t>SOLID elvek</w:t>
+      </w:r>
+    </w:p>
+    <w:p>
+      <w:pPr>
+        <w:pStyle w:val="Cmsor3"/>
+      </w:pPr>
+      <w:r>
+        <w:t>Single Responsibility</w:t>
+      </w:r>
+    </w:p>
+    <w:p>
+      <w:pPr>
+        <w:pStyle w:val="Listaszerbekezds"/>
+        <w:numPr>
+          <w:ilvl w:val="0"/>
+          <w:numId w:val="2"/>
+        </w:numPr>
+      </w:pPr>
+      <w:r>
+        <w:t>Minden osztály egy dologért legyen felelős és azt jól lássa el.</w:t>
+      </w:r>
+    </w:p>
+    <w:p>
+      <w:pPr>
+        <w:pStyle w:val="Listaszerbekezds"/>
+        <w:numPr>
+          <w:ilvl w:val="0"/>
+          <w:numId w:val="2"/>
+        </w:numPr>
+        <w:rPr>
+          <w:b/>
+          <w:bCs/>
+        </w:rPr>
+      </w:pPr>
+      <w:r>
+        <w:rPr>
+          <w:b/>
+          <w:bCs/>
+        </w:rPr>
+        <w:t>Ha nem követjük, akkor:</w:t>
+      </w:r>
+    </w:p>
+    <w:p>
+      <w:pPr>
+        <w:pStyle w:val="Listaszerbekezds"/>
+        <w:numPr>
+          <w:ilvl w:val="1"/>
+          <w:numId w:val="2"/>
+        </w:numPr>
+        <w:rPr>
+          <w:b/>
+          <w:bCs/>
+        </w:rPr>
+      </w:pPr>
+      <w:r>
+        <w:t>Spagetti kód, átláthatatlanság</w:t>
+      </w:r>
+    </w:p>
+    <w:p>
+      <w:pPr>
+        <w:pStyle w:val="Listaszerbekezds"/>
+        <w:numPr>
+          <w:ilvl w:val="1"/>
+          <w:numId w:val="2"/>
+        </w:numPr>
+        <w:rPr>
+          <w:b/>
+          <w:bCs/>
+        </w:rPr>
+      </w:pPr>
+      <w:r>
+        <w:t>Nagy méretű objektumok</w:t>
+      </w:r>
+    </w:p>
+    <w:p>
+      <w:pPr>
+        <w:pStyle w:val="Listaszerbekezds"/>
+        <w:numPr>
+          <w:ilvl w:val="1"/>
+          <w:numId w:val="2"/>
+        </w:numPr>
+        <w:rPr>
+          <w:b/>
+          <w:bCs/>
+        </w:rPr>
+      </w:pPr>
+      <w:r>
+        <w:t>Mindenért felelős alkalmazások és szolgáltatások</w:t>
+      </w:r>
+    </w:p>
+    <w:p>
+      <w:pPr>
+        <w:pStyle w:val="Cmsor3"/>
+      </w:pPr>
+      <w:r>
+        <w:t>Open/Closed elv</w:t>
+      </w:r>
+    </w:p>
+    <w:p>
+      <w:pPr>
+        <w:pStyle w:val="Listaszerbekezds"/>
+        <w:numPr>
+          <w:ilvl w:val="0"/>
+          <w:numId w:val="2"/>
+        </w:numPr>
+      </w:pPr>
+      <w:r>
+        <w:t>Egy osztály legyen nyitott a bővítésre és a zárt módosításra, vagyis nem írhatunk bele, de származtathatunk tőle.</w:t>
+      </w:r>
+    </w:p>
+    <w:p>
+      <w:pPr>
+        <w:pStyle w:val="Listaszerbekezds"/>
+        <w:numPr>
+          <w:ilvl w:val="0"/>
+          <w:numId w:val="2"/>
+        </w:numPr>
+      </w:pPr>
+      <w:r>
+        <w:rPr>
+          <w:b/>
+          <w:bCs/>
+        </w:rPr>
+        <w:t>Ha nem követjük, akkor:</w:t>
+      </w:r>
+    </w:p>
+    <w:p>
+      <w:pPr>
+        <w:pStyle w:val="Listaszerbekezds"/>
+        <w:numPr>
+          <w:ilvl w:val="1"/>
+          <w:numId w:val="2"/>
+        </w:numPr>
+      </w:pPr>
+      <w:r>
+        <w:t>Átláthatatlan, lekövethetetlen osztályhierarchiák, amik nem bővíthetőek.</w:t>
+      </w:r>
+    </w:p>
+    <w:p>
+      <w:pPr>
+        <w:pStyle w:val="Listaszerbekezds"/>
+        <w:numPr>
+          <w:ilvl w:val="1"/>
+          <w:numId w:val="2"/>
+        </w:numPr>
+      </w:pPr>
+      <w:r>
+        <w:t>Leszármazott megírásakor módosítani kell az ősosztályt, ami tilos.</w:t>
+      </w:r>
+    </w:p>
+    <w:p>
+      <w:pPr>
+        <w:pStyle w:val="Listaszerbekezds"/>
+        <w:numPr>
+          <w:ilvl w:val="1"/>
+          <w:numId w:val="2"/>
+        </w:numPr>
+      </w:pPr>
+      <w:r>
+        <w:t>Egy kis funkció hozzáadásakor több osztályt kell hozzáadni ugyanabban a hierarchiában.</w:t>
+      </w:r>
+    </w:p>
+    <w:p>
+      <w:pPr>
+        <w:pStyle w:val="Cmsor3"/>
+      </w:pPr>
+      <w:r>
+        <w:t>Liskov substitutable</w:t>
+      </w:r>
+    </w:p>
+    <w:p>
+      <w:pPr>
+        <w:pStyle w:val="Listaszerbekezds"/>
+        <w:numPr>
+          <w:ilvl w:val="0"/>
+          <w:numId w:val="2"/>
+        </w:numPr>
+      </w:pPr>
+      <w:r>
+        <w:t>Ősosztály helyett utódpéldány legyen mindig használható.</w:t>
+      </w:r>
+    </w:p>
+    <w:p>
+      <w:pPr>
+        <w:pStyle w:val="Listaszerbekezds"/>
+        <w:numPr>
+          <w:ilvl w:val="0"/>
+          <w:numId w:val="2"/>
+        </w:numPr>
+      </w:pPr>
+      <w:r>
+        <w:t>Compiler supported, hiszen OOP elv (polimorfizmus)</w:t>
+      </w:r>
+    </w:p>
+    <w:p>
+      <w:pPr>
+        <w:pStyle w:val="Listaszerbekezds"/>
+        <w:numPr>
+          <w:ilvl w:val="0"/>
+          <w:numId w:val="2"/>
+        </w:numPr>
+      </w:pPr>
+      <w:r>
+        <w:t>Ha egy kliensosztály eddig X osztállyal dolgozott, akkor tudnia kell X leszármazottjával is dolgoznia.</w:t>
+      </w:r>
+    </w:p>
+    <w:p>
+      <w:pPr>
+        <w:pStyle w:val="Cmsor3"/>
+      </w:pPr>
+      <w:r>
+        <w:t>Interface seggregation</w:t>
+      </w:r>
+    </w:p>
+    <w:p>
+      <w:pPr>
+        <w:pStyle w:val="Listaszerbekezds"/>
+        <w:numPr>
+          <w:ilvl w:val="0"/>
+          <w:numId w:val="2"/>
+        </w:numPr>
+      </w:pPr>
+      <w:r>
+        <w:t>Sok kis interfészt használjunk egy hatalmas mindent előíró interfész helyett.</w:t>
+      </w:r>
+    </w:p>
+    <w:p>
+      <w:pPr>
+        <w:pStyle w:val="Listaszerbekezds"/>
+        <w:numPr>
+          <w:ilvl w:val="0"/>
+          <w:numId w:val="2"/>
+        </w:numPr>
+      </w:pPr>
+      <w:r>
+        <w:rPr>
+          <w:b/>
+          <w:bCs/>
+        </w:rPr>
+        <w:t>Ha nem követjük, akkor:</w:t>
+      </w:r>
+    </w:p>
+    <w:p>
+      <w:pPr>
+        <w:pStyle w:val="Listaszerbekezds"/>
+        <w:numPr>
+          <w:ilvl w:val="1"/>
+          <w:numId w:val="2"/>
+        </w:numPr>
+      </w:pPr>
+      <w:r>
+        <w:t>Egy osztályt létrehozunk valamilyen célból, megvalósítjuk az interfészt és rengeteg üres, fölösleges metódusunk lesz.</w:t>
+      </w:r>
+    </w:p>
+    <w:p>
+      <w:pPr>
+        <w:pStyle w:val="Listaszerbekezds"/>
+        <w:numPr>
+          <w:ilvl w:val="1"/>
+          <w:numId w:val="2"/>
+        </w:numPr>
+      </w:pPr>
+      <w:r>
+        <w:t>Az interfészhez több implementáló osztály jön létre a kód legkülönbözőbb helyein, más-más részfunkcionalitással.</w:t>
+      </w:r>
+    </w:p>
+    <w:p>
+      <w:pPr>
+        <w:pStyle w:val="Cmsor3"/>
+      </w:pPr>
+      <w:r>
+        <w:t>Dependency Inversion</w:t>
+      </w:r>
+    </w:p>
+    <w:p>
+      <w:pPr>
+        <w:pStyle w:val="Listaszerbekezds"/>
+        <w:numPr>
+          <w:ilvl w:val="0"/>
+          <w:numId w:val="2"/>
+        </w:numPr>
+      </w:pPr>
+      <w:r>
+        <w:t>A függőségeket ne az őket felhasználó osztály hozza létre.</w:t>
+      </w:r>
+    </w:p>
+    <w:p>
+      <w:pPr>
+        <w:pStyle w:val="Listaszerbekezds"/>
+        <w:numPr>
+          <w:ilvl w:val="0"/>
+          <w:numId w:val="2"/>
+        </w:numPr>
+      </w:pPr>
+      <w:r>
+        <w:t>Várjuk kívülről a példányokat interfészeken keresztül.</w:t>
+      </w:r>
+    </w:p>
+    <w:p>
+      <w:pPr>
+        <w:pStyle w:val="Listaszerbekezds"/>
+        <w:numPr>
+          <w:ilvl w:val="0"/>
+          <w:numId w:val="2"/>
+        </w:numPr>
+        <w:rPr>
+          <w:b/>
+          <w:bCs/>
+        </w:rPr>
+      </w:pPr>
+      <w:r>
+        <w:rPr>
+          <w:b/>
+          <w:bCs/>
+        </w:rPr>
+        <w:t>Példány megadására több módszer is lehetséges:</w:t>
+      </w:r>
+    </w:p>
+    <w:p>
+      <w:pPr>
+        <w:pStyle w:val="Listaszerbekezds"/>
+        <w:numPr>
+          <w:ilvl w:val="1"/>
+          <w:numId w:val="2"/>
+        </w:numPr>
+        <w:rPr>
+          <w:b/>
+          <w:bCs/>
+        </w:rPr>
+      </w:pPr>
+      <w:r>
+        <w:t>Dependency Injection</w:t>
+      </w:r>
+    </w:p>
+    <w:p>
+      <w:pPr>
+        <w:pStyle w:val="Listaszerbekezds"/>
+        <w:numPr>
+          <w:ilvl w:val="1"/>
+          <w:numId w:val="2"/>
+        </w:numPr>
+        <w:rPr>
+          <w:b/>
+          <w:bCs/>
+        </w:rPr>
+      </w:pPr>
+      <w:r>
+        <w:t>Inversion of Control (IoC) container</w:t>
+      </w:r>
+    </w:p>
+    <w:p>
+      <w:pPr>
+        <w:pStyle w:val="Listaszerbekezds"/>
+        <w:numPr>
+          <w:ilvl w:val="1"/>
+          <w:numId w:val="2"/>
+        </w:numPr>
+        <w:rPr>
+          <w:b/>
+          <w:bCs/>
+        </w:rPr>
+      </w:pPr>
+      <w:r>
+        <w:t>Factory tervezési minta</w:t>
+      </w:r>
+    </w:p>
+    <w:p>
+      <w:pPr>
+        <w:pStyle w:val="Listaszerbekezds"/>
+        <w:numPr>
+          <w:ilvl w:val="0"/>
+          <w:numId w:val="2"/>
+        </w:numPr>
+        <w:rPr>
+          <w:b/>
+          <w:bCs/>
+        </w:rPr>
+      </w:pPr>
+      <w:r>
+        <w:rPr>
+          <w:b/>
+          <w:bCs/>
+        </w:rPr>
+        <w:t>Ha nem követjük, akkor</w:t>
+      </w:r>
+    </w:p>
+    <w:p>
+      <w:pPr>
+        <w:pStyle w:val="Listaszerbekezds"/>
+        <w:numPr>
+          <w:ilvl w:val="1"/>
+          <w:numId w:val="2"/>
+        </w:numPr>
+        <w:rPr>
+          <w:b/>
+          <w:bCs/>
+        </w:rPr>
+      </w:pPr>
+      <w:r>
+        <w:t>Egymástól szorosan függő osztályok végtelen láncolata.</w:t>
+      </w:r>
+    </w:p>
+    <w:p>
+      <w:pPr>
+        <w:pStyle w:val="Listaszerbekezds"/>
+        <w:numPr>
+          <w:ilvl w:val="1"/>
+          <w:numId w:val="2"/>
+        </w:numPr>
+        <w:rPr>
+          <w:b/>
+          <w:bCs/>
+        </w:rPr>
+      </w:pPr>
+      <w:r>
+        <w:t>Nem lehet modularizálni és rétegezni.</w:t>
+      </w:r>
+    </w:p>
+    <w:p>
+      <w:pPr>
+        <w:pStyle w:val="Listaszerbekezds"/>
+        <w:numPr>
+          <w:ilvl w:val="1"/>
+          <w:numId w:val="2"/>
+        </w:numPr>
+        <w:rPr>
+          <w:b/>
+          <w:bCs/>
+        </w:rPr>
+      </w:pPr>
+      <w:r>
+        <w:t>Kód újrahasznosítás lehetetlen</w:t>
+      </w:r>
+    </w:p>
+    <w:p>
+      <w:pPr>
+        <w:pStyle w:val="Cmsor3"/>
+      </w:pPr>
+      <w:r>
+        <w:t>Egyéb elvek</w:t>
+      </w:r>
+    </w:p>
+    <w:p>
+      <w:pPr>
+        <w:pStyle w:val="Listaszerbekezds"/>
+        <w:numPr>
+          <w:ilvl w:val="0"/>
+          <w:numId w:val="2"/>
+        </w:numPr>
+      </w:pPr>
+      <w:r>
+        <w:t>DRY, Don’t Repeat Yourself</w:t>
+      </w:r>
+    </w:p>
+    <w:p>
+      <w:pPr>
+        <w:pStyle w:val="Listaszerbekezds"/>
+        <w:numPr>
+          <w:ilvl w:val="0"/>
+          <w:numId w:val="2"/>
+        </w:numPr>
+      </w:pPr>
+      <w:r>
+        <w:t>DDD = Domain Driven Design</w:t>
+      </w:r>
+    </w:p>
     <w:sectPr>
       <w:pgSz w:w="11906" w:h="16838"/>
       <w:pgMar w:top="1417" w:right="1417" w:bottom="1417" w:left="1417" w:header="708" w:footer="708" w:gutter="0"/>
@@ -46,8 +1356,120 @@
 </file>
 
 <file path=word/numbering.xml><?xml version="1.0" encoding="utf-8"?>
-<w:numbering xmlns:wpc="http://schemas.microsoft.com/office/word/2010/wordprocessingCanvas" xmlns:cx="http://schemas.microsoft.com/office/drawing/2014/chartex" xmlns:cx1="http://schemas.microsoft.com/office/drawing/2015/9/8/chartex" xmlns:cx2="http://schemas.microsoft.com/office/drawing/2015/10/21/chartex" xmlns:cx3="http://schemas.microsoft.com/office/drawing/2016/5/9/chartex" xmlns:cx4="http://schemas.microsoft.com/office/drawing/2016/5/10/chartex" xmlns:cx5="http://schemas.microsoft.com/office/drawing/2016/5/11/chartex" xmlns:cx6="http://schemas.microsoft.com/office/drawing/2016/5/12/chartex" xmlns:cx7="http://schemas.microsoft.com/office/drawing/2016/5/13/chartex" xmlns:cx8="http://schemas.microsoft.com/office/drawing/2016/5/14/chartex" xmlns:mc="http://schemas.openxmlformats.org/markup-compatibility/2006" xmlns:aink="http://schemas.microsoft.com/office/drawing/2016/ink" xmlns:am3d="http://schemas.microsoft.com/office/drawing/2017/model3d" xmlns:o="urn:schemas-microsoft-com:office:office" xmlns:oel="http://schemas.microsoft.com/office/2019/extlst" xmlns:r="http://schemas.openxmlformats.org/officeDocument/2006/relationships" xmlns:m="http://schemas.openxmlformats.org/officeDocument/2006/math" xmlns:v="urn:schemas-microsoft-com:vml" xmlns:wp14="http://schemas.microsoft.com/office/word/2010/wordprocessingDrawing" xmlns:wp="http://schemas.openxmlformats.org/drawingml/2006/wordprocessingDrawing" xmlns:w10="urn:schemas-microsoft-com:office:word" xmlns:w="http://schemas.openxmlformats.org/wordprocessingml/2006/main" xmlns:w14="http://schemas.microsoft.com/office/word/2010/wordml" xmlns:w15="http://schemas.microsoft.com/office/word/2012/wordml" xmlns:w16cex="http://schemas.microsoft.com/office/word/2018/wordml/cex" xmlns:w16cid="http://schemas.microsoft.com/office/word/2016/wordml/cid" xmlns:w16="http://schemas.microsoft.com/office/word/2018/wordml" xmlns:w16sdtdh="http://schemas.microsoft.com/office/word/2020/wordml/sdtdatahash" xmlns:w16se="http://schemas.microsoft.com/office/word/2015/wordml/symex" xmlns:wpg="http://schemas.microsoft.com/office/word/2010/wordprocessingGroup" xmlns:wpi="http://schemas.microsoft.com/office/word/2010/wordprocessingInk" xmlns:wne="http://schemas.microsoft.com/office/word/2006/wordml" xmlns:wps="http://schemas.microsoft.com/office/word/2010/wordprocessingShape" mc:Ignorable="w14 w15 w16se w16cid w16 w16cex w16sdtdh wp14">
+<w:numbering xmlns:wpc="http://schemas.microsoft.com/office/word/2010/wordprocessingCanvas" xmlns:cx="http://schemas.microsoft.com/office/drawing/2014/chartex" xmlns:cx1="http://schemas.microsoft.com/office/drawing/2015/9/8/chartex" xmlns:cx2="http://schemas.microsoft.com/office/drawing/2015/10/21/chartex" xmlns:cx3="http://schemas.microsoft.com/office/drawing/2016/5/9/chartex" xmlns:cx4="http://schemas.microsoft.com/office/drawing/2016/5/10/chartex" xmlns:cx5="http://schemas.microsoft.com/office/drawing/2016/5/11/chartex" xmlns:cx6="http://schemas.microsoft.com/office/drawing/2016/5/12/chartex" xmlns:cx7="http://schemas.microsoft.com/office/drawing/2016/5/13/chartex" xmlns:cx8="http://schemas.microsoft.com/office/drawing/2016/5/14/chartex" xmlns:mc="http://schemas.openxmlformats.org/markup-compatibility/2006" xmlns:aink="http://schemas.microsoft.com/office/drawing/2016/ink" xmlns:am3d="http://schemas.microsoft.com/office/drawing/2017/model3d" xmlns:o="urn:schemas-microsoft-com:office:office" xmlns:oel="http://schemas.microsoft.com/office/2019/extlst" xmlns:r="http://schemas.openxmlformats.org/officeDocument/2006/relationships" xmlns:m="http://schemas.openxmlformats.org/officeDocument/2006/math" xmlns:v="urn:schemas-microsoft-com:vml" xmlns:wp14="http://schemas.microsoft.com/office/word/2010/wordprocessingDrawing" xmlns:wp="http://schemas.openxmlformats.org/drawingml/2006/wordprocessingDrawing" xmlns:w10="urn:schemas-microsoft-com:office:word" xmlns:w="http://schemas.openxmlformats.org/wordprocessingml/2006/main" xmlns:w14="http://schemas.microsoft.com/office/word/2010/wordml" xmlns:w15="http://schemas.microsoft.com/office/word/2012/wordml" xmlns:w16cex="http://schemas.microsoft.com/office/word/2018/wordml/cex" xmlns:w16cid="http://schemas.microsoft.com/office/word/2016/wordml/cid" xmlns:w16="http://schemas.microsoft.com/office/word/2018/wordml" xmlns:w16du="http://schemas.microsoft.com/office/word/2023/wordml/word16du" xmlns:w16sdtdh="http://schemas.microsoft.com/office/word/2020/wordml/sdtdatahash" xmlns:w16se="http://schemas.microsoft.com/office/word/2015/wordml/symex" xmlns:wpg="http://schemas.microsoft.com/office/word/2010/wordprocessingGroup" xmlns:wpi="http://schemas.microsoft.com/office/word/2010/wordprocessingInk" xmlns:wne="http://schemas.microsoft.com/office/word/2006/wordml" xmlns:wps="http://schemas.microsoft.com/office/word/2010/wordprocessingShape" mc:Ignorable="w14 w15 w16se w16cid w16 w16cex w16sdtdh wp14">
   <w:abstractNum w:abstractNumId="0" w15:restartNumberingAfterBreak="0">
+    <w:nsid w:val="097162FE"/>
+    <w:multiLevelType w:val="hybridMultilevel"/>
+    <w:tmpl w:val="92A443FE"/>
+    <w:lvl w:ilvl="0" w:tplc="77E4E11C">
+      <w:numFmt w:val="bullet"/>
+      <w:lvlText w:val="-"/>
+      <w:lvlJc w:val="left"/>
+      <w:pPr>
+        <w:ind w:left="720" w:hanging="360"/>
+      </w:pPr>
+      <w:rPr>
+        <w:rFonts w:ascii="Calibri" w:eastAsiaTheme="minorHAnsi" w:hAnsi="Calibri" w:cs="Calibri" w:hint="default"/>
+      </w:rPr>
+    </w:lvl>
+    <w:lvl w:ilvl="1" w:tplc="040E0003">
+      <w:start w:val="1"/>
+      <w:numFmt w:val="bullet"/>
+      <w:lvlText w:val="o"/>
+      <w:lvlJc w:val="left"/>
+      <w:pPr>
+        <w:ind w:left="1440" w:hanging="360"/>
+      </w:pPr>
+      <w:rPr>
+        <w:rFonts w:ascii="Courier New" w:hAnsi="Courier New" w:cs="Courier New" w:hint="default"/>
+      </w:rPr>
+    </w:lvl>
+    <w:lvl w:ilvl="2" w:tplc="040E0005" w:tentative="1">
+      <w:start w:val="1"/>
+      <w:numFmt w:val="bullet"/>
+      <w:lvlText w:val=""/>
+      <w:lvlJc w:val="left"/>
+      <w:pPr>
+        <w:ind w:left="2160" w:hanging="360"/>
+      </w:pPr>
+      <w:rPr>
+        <w:rFonts w:ascii="Wingdings" w:hAnsi="Wingdings" w:hint="default"/>
+      </w:rPr>
+    </w:lvl>
+    <w:lvl w:ilvl="3" w:tplc="040E0001" w:tentative="1">
+      <w:start w:val="1"/>
+      <w:numFmt w:val="bullet"/>
+      <w:lvlText w:val=""/>
+      <w:lvlJc w:val="left"/>
+      <w:pPr>
+        <w:ind w:left="2880" w:hanging="360"/>
+      </w:pPr>
+      <w:rPr>
+        <w:rFonts w:ascii="Symbol" w:hAnsi="Symbol" w:hint="default"/>
+      </w:rPr>
+    </w:lvl>
+    <w:lvl w:ilvl="4" w:tplc="040E0003" w:tentative="1">
+      <w:start w:val="1"/>
+      <w:numFmt w:val="bullet"/>
+      <w:lvlText w:val="o"/>
+      <w:lvlJc w:val="left"/>
+      <w:pPr>
+        <w:ind w:left="3600" w:hanging="360"/>
+      </w:pPr>
+      <w:rPr>
+        <w:rFonts w:ascii="Courier New" w:hAnsi="Courier New" w:cs="Courier New" w:hint="default"/>
+      </w:rPr>
+    </w:lvl>
+    <w:lvl w:ilvl="5" w:tplc="040E0005" w:tentative="1">
+      <w:start w:val="1"/>
+      <w:numFmt w:val="bullet"/>
+      <w:lvlText w:val=""/>
+      <w:lvlJc w:val="left"/>
+      <w:pPr>
+        <w:ind w:left="4320" w:hanging="360"/>
+      </w:pPr>
+      <w:rPr>
+        <w:rFonts w:ascii="Wingdings" w:hAnsi="Wingdings" w:hint="default"/>
+      </w:rPr>
+    </w:lvl>
+    <w:lvl w:ilvl="6" w:tplc="040E0001" w:tentative="1">
+      <w:start w:val="1"/>
+      <w:numFmt w:val="bullet"/>
+      <w:lvlText w:val=""/>
+      <w:lvlJc w:val="left"/>
+      <w:pPr>
+        <w:ind w:left="5040" w:hanging="360"/>
+      </w:pPr>
+      <w:rPr>
+        <w:rFonts w:ascii="Symbol" w:hAnsi="Symbol" w:hint="default"/>
+      </w:rPr>
+    </w:lvl>
+    <w:lvl w:ilvl="7" w:tplc="040E0003" w:tentative="1">
+      <w:start w:val="1"/>
+      <w:numFmt w:val="bullet"/>
+      <w:lvlText w:val="o"/>
+      <w:lvlJc w:val="left"/>
+      <w:pPr>
+        <w:ind w:left="5760" w:hanging="360"/>
+      </w:pPr>
+      <w:rPr>
+        <w:rFonts w:ascii="Courier New" w:hAnsi="Courier New" w:cs="Courier New" w:hint="default"/>
+      </w:rPr>
+    </w:lvl>
+    <w:lvl w:ilvl="8" w:tplc="040E0005" w:tentative="1">
+      <w:start w:val="1"/>
+      <w:numFmt w:val="bullet"/>
+      <w:lvlText w:val=""/>
+      <w:lvlJc w:val="left"/>
+      <w:pPr>
+        <w:ind w:left="6480" w:hanging="360"/>
+      </w:pPr>
+      <w:rPr>
+        <w:rFonts w:ascii="Wingdings" w:hAnsi="Wingdings" w:hint="default"/>
+      </w:rPr>
+    </w:lvl>
+  </w:abstractNum>
+  <w:abstractNum w:abstractNumId="1" w15:restartNumberingAfterBreak="0">
     <w:nsid w:val="5E790870"/>
     <w:multiLevelType w:val="hybridMultilevel"/>
     <w:tmpl w:val="716EE940"/>
@@ -137,6 +1559,9 @@
     </w:lvl>
   </w:abstractNum>
   <w:num w:numId="1" w16cid:durableId="899828708">
+    <w:abstractNumId w:val="1"/>
+  </w:num>
+  <w:num w:numId="2" w16cid:durableId="1335643005">
     <w:abstractNumId w:val="0"/>
   </w:num>
 </w:numbering>
@@ -541,6 +1966,71 @@
     <w:name w:val="Normal"/>
     <w:qFormat/>
   </w:style>
+  <w:style w:type="paragraph" w:styleId="Cmsor1">
+    <w:name w:val="heading 1"/>
+    <w:basedOn w:val="Norml"/>
+    <w:next w:val="Norml"/>
+    <w:link w:val="Cmsor1Char"/>
+    <w:uiPriority w:val="9"/>
+    <w:qFormat/>
+    <w:rsid w:val="00167506"/>
+    <w:pPr>
+      <w:keepNext/>
+      <w:keepLines/>
+      <w:spacing w:before="240" w:after="0"/>
+      <w:outlineLvl w:val="0"/>
+    </w:pPr>
+    <w:rPr>
+      <w:rFonts w:asciiTheme="majorHAnsi" w:eastAsiaTheme="majorEastAsia" w:hAnsiTheme="majorHAnsi" w:cstheme="majorBidi"/>
+      <w:color w:val="2F5496" w:themeColor="accent1" w:themeShade="BF"/>
+      <w:sz w:val="32"/>
+      <w:szCs w:val="32"/>
+    </w:rPr>
+  </w:style>
+  <w:style w:type="paragraph" w:styleId="Cmsor2">
+    <w:name w:val="heading 2"/>
+    <w:basedOn w:val="Norml"/>
+    <w:next w:val="Norml"/>
+    <w:link w:val="Cmsor2Char"/>
+    <w:uiPriority w:val="9"/>
+    <w:unhideWhenUsed/>
+    <w:qFormat/>
+    <w:rsid w:val="00D80512"/>
+    <w:pPr>
+      <w:keepNext/>
+      <w:keepLines/>
+      <w:spacing w:before="40" w:after="0"/>
+      <w:outlineLvl w:val="1"/>
+    </w:pPr>
+    <w:rPr>
+      <w:rFonts w:asciiTheme="majorHAnsi" w:eastAsiaTheme="majorEastAsia" w:hAnsiTheme="majorHAnsi" w:cstheme="majorBidi"/>
+      <w:color w:val="2F5496" w:themeColor="accent1" w:themeShade="BF"/>
+      <w:sz w:val="26"/>
+      <w:szCs w:val="26"/>
+    </w:rPr>
+  </w:style>
+  <w:style w:type="paragraph" w:styleId="Cmsor3">
+    <w:name w:val="heading 3"/>
+    <w:basedOn w:val="Norml"/>
+    <w:next w:val="Norml"/>
+    <w:link w:val="Cmsor3Char"/>
+    <w:uiPriority w:val="9"/>
+    <w:unhideWhenUsed/>
+    <w:qFormat/>
+    <w:rsid w:val="00B567B5"/>
+    <w:pPr>
+      <w:keepNext/>
+      <w:keepLines/>
+      <w:spacing w:before="40" w:after="0"/>
+      <w:outlineLvl w:val="2"/>
+    </w:pPr>
+    <w:rPr>
+      <w:rFonts w:asciiTheme="majorHAnsi" w:eastAsiaTheme="majorEastAsia" w:hAnsiTheme="majorHAnsi" w:cstheme="majorBidi"/>
+      <w:color w:val="1F3763" w:themeColor="accent1" w:themeShade="7F"/>
+      <w:sz w:val="24"/>
+      <w:szCs w:val="24"/>
+    </w:rPr>
+  </w:style>
   <w:style w:type="character" w:default="1" w:styleId="Bekezdsalapbettpusa">
     <w:name w:val="Default Paragraph Font"/>
     <w:uiPriority w:val="1"/>
@@ -579,6 +2069,98 @@
       <w:ind w:left="720"/>
       <w:contextualSpacing/>
     </w:pPr>
+  </w:style>
+  <w:style w:type="character" w:customStyle="1" w:styleId="Cmsor1Char">
+    <w:name w:val="Címsor 1 Char"/>
+    <w:basedOn w:val="Bekezdsalapbettpusa"/>
+    <w:link w:val="Cmsor1"/>
+    <w:uiPriority w:val="9"/>
+    <w:rsid w:val="00167506"/>
+    <w:rPr>
+      <w:rFonts w:asciiTheme="majorHAnsi" w:eastAsiaTheme="majorEastAsia" w:hAnsiTheme="majorHAnsi" w:cstheme="majorBidi"/>
+      <w:color w:val="2F5496" w:themeColor="accent1" w:themeShade="BF"/>
+      <w:sz w:val="32"/>
+      <w:szCs w:val="32"/>
+    </w:rPr>
+  </w:style>
+  <w:style w:type="paragraph" w:styleId="Cm">
+    <w:name w:val="Title"/>
+    <w:basedOn w:val="Norml"/>
+    <w:next w:val="Norml"/>
+    <w:link w:val="CmChar"/>
+    <w:uiPriority w:val="10"/>
+    <w:qFormat/>
+    <w:rsid w:val="00167506"/>
+    <w:pPr>
+      <w:spacing w:after="0" w:line="240" w:lineRule="auto"/>
+      <w:contextualSpacing/>
+    </w:pPr>
+    <w:rPr>
+      <w:rFonts w:asciiTheme="majorHAnsi" w:eastAsiaTheme="majorEastAsia" w:hAnsiTheme="majorHAnsi" w:cstheme="majorBidi"/>
+      <w:spacing w:val="-10"/>
+      <w:kern w:val="28"/>
+      <w:sz w:val="56"/>
+      <w:szCs w:val="56"/>
+    </w:rPr>
+  </w:style>
+  <w:style w:type="character" w:customStyle="1" w:styleId="CmChar">
+    <w:name w:val="Cím Char"/>
+    <w:basedOn w:val="Bekezdsalapbettpusa"/>
+    <w:link w:val="Cm"/>
+    <w:uiPriority w:val="10"/>
+    <w:rsid w:val="00167506"/>
+    <w:rPr>
+      <w:rFonts w:asciiTheme="majorHAnsi" w:eastAsiaTheme="majorEastAsia" w:hAnsiTheme="majorHAnsi" w:cstheme="majorBidi"/>
+      <w:spacing w:val="-10"/>
+      <w:kern w:val="28"/>
+      <w:sz w:val="56"/>
+      <w:szCs w:val="56"/>
+    </w:rPr>
+  </w:style>
+  <w:style w:type="character" w:customStyle="1" w:styleId="Cmsor2Char">
+    <w:name w:val="Címsor 2 Char"/>
+    <w:basedOn w:val="Bekezdsalapbettpusa"/>
+    <w:link w:val="Cmsor2"/>
+    <w:uiPriority w:val="9"/>
+    <w:rsid w:val="00D80512"/>
+    <w:rPr>
+      <w:rFonts w:asciiTheme="majorHAnsi" w:eastAsiaTheme="majorEastAsia" w:hAnsiTheme="majorHAnsi" w:cstheme="majorBidi"/>
+      <w:color w:val="2F5496" w:themeColor="accent1" w:themeShade="BF"/>
+      <w:sz w:val="26"/>
+      <w:szCs w:val="26"/>
+    </w:rPr>
+  </w:style>
+  <w:style w:type="character" w:customStyle="1" w:styleId="Cmsor3Char">
+    <w:name w:val="Címsor 3 Char"/>
+    <w:basedOn w:val="Bekezdsalapbettpusa"/>
+    <w:link w:val="Cmsor3"/>
+    <w:uiPriority w:val="9"/>
+    <w:rsid w:val="00B567B5"/>
+    <w:rPr>
+      <w:rFonts w:asciiTheme="majorHAnsi" w:eastAsiaTheme="majorEastAsia" w:hAnsiTheme="majorHAnsi" w:cstheme="majorBidi"/>
+      <w:color w:val="1F3763" w:themeColor="accent1" w:themeShade="7F"/>
+      <w:sz w:val="24"/>
+      <w:szCs w:val="24"/>
+    </w:rPr>
+  </w:style>
+  <w:style w:type="table" w:styleId="Rcsostblzat">
+    <w:name w:val="Table Grid"/>
+    <w:basedOn w:val="Normltblzat"/>
+    <w:uiPriority w:val="39"/>
+    <w:rsid w:val="00226135"/>
+    <w:pPr>
+      <w:spacing w:after="0" w:line="240" w:lineRule="auto"/>
+    </w:pPr>
+    <w:tblPr>
+      <w:tblBorders>
+        <w:top w:val="single" w:sz="4" w:space="0" w:color="auto"/>
+        <w:left w:val="single" w:sz="4" w:space="0" w:color="auto"/>
+        <w:bottom w:val="single" w:sz="4" w:space="0" w:color="auto"/>
+        <w:right w:val="single" w:sz="4" w:space="0" w:color="auto"/>
+        <w:insideH w:val="single" w:sz="4" w:space="0" w:color="auto"/>
+        <w:insideV w:val="single" w:sz="4" w:space="0" w:color="auto"/>
+      </w:tblBorders>
+    </w:tblPr>
   </w:style>
 </w:styles>
 </file>

</xml_diff>